<commit_message>
do high procrastinators also discount less? yes! this povides more evidence for mechanisms like the non-commiting due to waiting for interesting options that depend on lower discounting
</commit_message>
<xml_diff>
--- a/results and plots/exploring data.docx
+++ b/results and plots/exploring data.docx
@@ -702,8 +702,8 @@
         </w:rPr>
         <w:drawing>
           <wp:inline distT="0" distB="0" distL="0" distR="0" wp14:anchorId="154E6CC6" wp14:editId="45C74CBA">
-            <wp:extent cx="3194685" cy="2235445"/>
-            <wp:effectExtent l="0" t="0" r="5715" b="0"/>
+            <wp:extent cx="2981325" cy="2086148"/>
+            <wp:effectExtent l="0" t="0" r="0" b="9525"/>
             <wp:docPr id="14" name="Picture 14"/>
             <wp:cNvGraphicFramePr>
               <a:graphicFrameLocks xmlns:a="http://schemas.openxmlformats.org/drawingml/2006/main" noChangeAspect="1"/>
@@ -724,7 +724,7 @@
                   <pic:spPr>
                     <a:xfrm>
                       <a:off x="0" y="0"/>
-                      <a:ext cx="3219194" cy="2252595"/>
+                      <a:ext cx="3011749" cy="2107437"/>
                     </a:xfrm>
                     <a:prstGeom prst="rect">
                       <a:avLst/>
@@ -749,8 +749,8 @@
         </w:rPr>
         <w:drawing>
           <wp:inline distT="0" distB="0" distL="0" distR="0" wp14:anchorId="0D0E4E40" wp14:editId="09300320">
-            <wp:extent cx="3189653" cy="2206939"/>
-            <wp:effectExtent l="0" t="0" r="0" b="3175"/>
+            <wp:extent cx="3055233" cy="2113933"/>
+            <wp:effectExtent l="0" t="0" r="0" b="635"/>
             <wp:docPr id="15" name="Picture 15"/>
             <wp:cNvGraphicFramePr>
               <a:graphicFrameLocks xmlns:a="http://schemas.openxmlformats.org/drawingml/2006/main" noChangeAspect="1"/>
@@ -771,7 +771,7 @@
                   <pic:spPr>
                     <a:xfrm>
                       <a:off x="0" y="0"/>
-                      <a:ext cx="3225735" cy="2231905"/>
+                      <a:ext cx="3120612" cy="2159169"/>
                     </a:xfrm>
                     <a:prstGeom prst="rect">
                       <a:avLst/>
@@ -783,22 +783,29 @@
           </wp:inline>
         </w:drawing>
       </w:r>
-    </w:p>
-    <w:p>
-      <w:pPr>
-        <w:rPr>
+      <w:r>
+        <w:rPr>
+          <w:noProof/>
           <w:lang w:val="en-US"/>
         </w:rPr>
+        <w:t xml:space="preserve">                                                                                           </w:t>
+      </w:r>
+    </w:p>
+    <w:p>
+      <w:pPr>
+        <w:rPr>
+          <w:lang w:val="en-US"/>
+        </w:rPr>
       </w:pPr>
       <w:r>
         <w:rPr>
           <w:noProof/>
         </w:rPr>
         <w:drawing>
-          <wp:inline distT="0" distB="0" distL="0" distR="0" wp14:anchorId="46647AF0" wp14:editId="41E71D9B">
-            <wp:extent cx="3185075" cy="2190750"/>
+          <wp:inline distT="0" distB="0" distL="0" distR="0" wp14:anchorId="74907756" wp14:editId="18A69739">
+            <wp:extent cx="3467100" cy="2384732"/>
             <wp:effectExtent l="0" t="0" r="0" b="0"/>
-            <wp:docPr id="16" name="Picture 16"/>
+            <wp:docPr id="31" name="Picture 31"/>
             <wp:cNvGraphicFramePr>
               <a:graphicFrameLocks xmlns:a="http://schemas.openxmlformats.org/drawingml/2006/main" noChangeAspect="1"/>
             </wp:cNvGraphicFramePr>
@@ -818,7 +825,7 @@
                   <pic:spPr>
                     <a:xfrm>
                       <a:off x="0" y="0"/>
-                      <a:ext cx="3201776" cy="2202237"/>
+                      <a:ext cx="3476487" cy="2391189"/>
                     </a:xfrm>
                     <a:prstGeom prst="rect">
                       <a:avLst/>
@@ -836,14 +843,23 @@
         </w:rPr>
         <w:t xml:space="preserve">      </w:t>
       </w:r>
+      <w:bookmarkStart w:id="0" w:name="_GoBack"/>
+      <w:bookmarkEnd w:id="0"/>
+    </w:p>
+    <w:p>
+      <w:pPr>
+        <w:rPr>
+          <w:lang w:val="en-US"/>
+        </w:rPr>
+      </w:pPr>
       <w:r>
         <w:rPr>
           <w:noProof/>
         </w:rPr>
         <w:drawing>
-          <wp:inline distT="0" distB="0" distL="0" distR="0" wp14:anchorId="1CC9C65A" wp14:editId="167DEB71">
-            <wp:extent cx="3248025" cy="2109623"/>
-            <wp:effectExtent l="0" t="0" r="0" b="5080"/>
+          <wp:inline distT="0" distB="0" distL="0" distR="0" wp14:anchorId="17A00B83" wp14:editId="71E65A48">
+            <wp:extent cx="3152775" cy="2047756"/>
+            <wp:effectExtent l="0" t="0" r="0" b="0"/>
             <wp:docPr id="18" name="Picture 18"/>
             <wp:cNvGraphicFramePr>
               <a:graphicFrameLocks xmlns:a="http://schemas.openxmlformats.org/drawingml/2006/main" noChangeAspect="1"/>
@@ -864,7 +880,7 @@
                   <pic:spPr>
                     <a:xfrm>
                       <a:off x="0" y="0"/>
-                      <a:ext cx="3314919" cy="2153071"/>
+                      <a:ext cx="3221932" cy="2092674"/>
                     </a:xfrm>
                     <a:prstGeom prst="rect">
                       <a:avLst/>
@@ -876,28 +892,14 @@
           </wp:inline>
         </w:drawing>
       </w:r>
-    </w:p>
-    <w:p>
-      <w:pPr>
-        <w:rPr>
-          <w:lang w:val="en-US"/>
-        </w:rPr>
-      </w:pPr>
-    </w:p>
-    <w:p>
-      <w:pPr>
-        <w:rPr>
-          <w:lang w:val="en-US"/>
-        </w:rPr>
-      </w:pPr>
       <w:r>
         <w:rPr>
           <w:noProof/>
         </w:rPr>
         <w:drawing>
           <wp:inline distT="0" distB="0" distL="0" distR="0" wp14:anchorId="379F4EA3" wp14:editId="73542875">
-            <wp:extent cx="2847975" cy="1970532"/>
-            <wp:effectExtent l="0" t="0" r="0" b="0"/>
+            <wp:extent cx="2944156" cy="2037080"/>
+            <wp:effectExtent l="0" t="0" r="8890" b="1270"/>
             <wp:docPr id="19" name="Picture 19"/>
             <wp:cNvGraphicFramePr>
               <a:graphicFrameLocks xmlns:a="http://schemas.openxmlformats.org/drawingml/2006/main" noChangeAspect="1"/>
@@ -918,7 +920,7 @@
                   <pic:spPr>
                     <a:xfrm>
                       <a:off x="0" y="0"/>
-                      <a:ext cx="2920367" cy="2020620"/>
+                      <a:ext cx="3021869" cy="2090850"/>
                     </a:xfrm>
                     <a:prstGeom prst="rect">
                       <a:avLst/>
@@ -7184,8 +7186,6 @@
         </w:rPr>
         <w:t>.</w:t>
       </w:r>
-      <w:bookmarkStart w:id="0" w:name="_GoBack"/>
-      <w:bookmarkEnd w:id="0"/>
     </w:p>
     <w:p>
       <w:pPr>

</xml_diff>